<commit_message>
project plan resource allocation and project exec summary
</commit_message>
<xml_diff>
--- a/Funding Levels And Educational Outcomes in New York State Executive Summary.docx
+++ b/Funding Levels And Educational Outcomes in New York State Executive Summary.docx
@@ -25,7 +25,6 @@
         </w:rPr>
         <w:t xml:space="preserve">Funding Levels </w:t>
       </w:r>
-      <w:proofErr w:type="gramStart"/>
       <w:r>
         <w:rPr>
           <w:rStyle w:val="normaltextrun"/>
@@ -35,9 +34,8 @@
           <w:szCs w:val="28"/>
           <w:bdr w:val="none" w:sz="0" w:space="0" w:color="auto" w:frame="1"/>
         </w:rPr>
-        <w:t>And</w:t>
-      </w:r>
-      <w:proofErr w:type="gramEnd"/>
+        <w:t>and</w:t>
+      </w:r>
       <w:r>
         <w:rPr>
           <w:rStyle w:val="normaltextrun"/>
@@ -80,7 +78,7 @@
           <w:szCs w:val="28"/>
           <w:bdr w:val="none" w:sz="0" w:space="0" w:color="auto" w:frame="1"/>
         </w:rPr>
-        <w:t>utcomes in New York State?</w:t>
+        <w:t>utcomes in New York State</w:t>
       </w:r>
     </w:p>
     <w:p/>
@@ -111,141 +109,186 @@
     <w:p/>
     <w:p>
       <w:r>
-        <w:tab/>
-        <w:t>Funding to New York State school districts comes from a variety of sources and for a variety of reasons. Sources include</w:t>
+        <w:t xml:space="preserve">Funding to New York State </w:t>
+      </w:r>
+      <w:r>
+        <w:t xml:space="preserve">public </w:t>
+      </w:r>
+      <w:r>
+        <w:t>school districts comes from a variety of sources and for a variety of reasons. Sources include</w:t>
       </w:r>
       <w:r>
         <w:t xml:space="preserve"> </w:t>
       </w:r>
-    </w:p>
-    <w:p/>
-    <w:p>
-      <w:pPr>
-        <w:rPr>
-          <w:rStyle w:val="normaltextrun"/>
-          <w:rFonts w:ascii="Calibri" w:hAnsi="Calibri" w:cs="Calibri"/>
-          <w:color w:val="000000"/>
-          <w:bdr w:val="none" w:sz="0" w:space="0" w:color="auto" w:frame="1"/>
-        </w:rPr>
-      </w:pPr>
-      <w:r>
-        <w:rPr>
-          <w:rStyle w:val="normaltextrun"/>
-          <w:rFonts w:ascii="Calibri" w:hAnsi="Calibri" w:cs="Calibri"/>
-          <w:color w:val="000000"/>
-          <w:bdr w:val="none" w:sz="0" w:space="0" w:color="auto" w:frame="1"/>
-        </w:rPr>
-        <w:t>Districts with the most funding/student?</w:t>
+      <w:r>
+        <w:t xml:space="preserve">federal, as well as state and local funds. </w:t>
+      </w:r>
+      <w:r>
+        <w:t xml:space="preserve">The districts take all these funding sources and allocate them to their schools for staff and supplies to produce beneficial educational outcomes for their students. </w:t>
+      </w:r>
+      <w:r>
+        <w:t xml:space="preserve"> </w:t>
       </w:r>
     </w:p>
     <w:p>
-      <w:pPr>
-        <w:rPr>
-          <w:rStyle w:val="normaltextrun"/>
-          <w:rFonts w:ascii="Calibri" w:hAnsi="Calibri" w:cs="Calibri"/>
-          <w:color w:val="000000"/>
-          <w:bdr w:val="none" w:sz="0" w:space="0" w:color="auto" w:frame="1"/>
-        </w:rPr>
-      </w:pPr>
-      <w:r>
-        <w:rPr>
-          <w:rStyle w:val="normaltextrun"/>
-          <w:rFonts w:ascii="Calibri" w:hAnsi="Calibri" w:cs="Calibri"/>
-          <w:color w:val="000000"/>
-          <w:bdr w:val="none" w:sz="0" w:space="0" w:color="auto" w:frame="1"/>
-        </w:rPr>
-        <w:t>How is funding distributed? Population / Ethnicity?</w:t>
+      <w:r>
+        <w:t xml:space="preserve">So we ask; </w:t>
       </w:r>
     </w:p>
     <w:p>
       <w:pPr>
-        <w:rPr>
-          <w:rStyle w:val="eop"/>
-          <w:rFonts w:ascii="Calibri" w:hAnsi="Calibri" w:cs="Calibri"/>
-          <w:color w:val="000000"/>
-          <w:shd w:val="clear" w:color="auto" w:fill="FFFFFF"/>
-        </w:rPr>
-      </w:pPr>
-      <w:r>
-        <w:rPr>
-          <w:rStyle w:val="normaltextrun"/>
-          <w:rFonts w:ascii="Calibri" w:hAnsi="Calibri" w:cs="Calibri"/>
-          <w:color w:val="000000"/>
-          <w:shd w:val="clear" w:color="auto" w:fill="FFFFFF"/>
-        </w:rPr>
-        <w:t xml:space="preserve">Percentage of districts that get federal funding vs ones that </w:t>
-      </w:r>
-      <w:proofErr w:type="gramStart"/>
-      <w:r>
-        <w:rPr>
-          <w:rStyle w:val="normaltextrun"/>
-          <w:rFonts w:ascii="Calibri" w:hAnsi="Calibri" w:cs="Calibri"/>
-          <w:color w:val="000000"/>
-          <w:shd w:val="clear" w:color="auto" w:fill="FFFFFF"/>
-        </w:rPr>
-        <w:t>don’t</w:t>
-      </w:r>
-      <w:proofErr w:type="gramEnd"/>
-      <w:r>
-        <w:rPr>
-          <w:rStyle w:val="normaltextrun"/>
-          <w:rFonts w:ascii="Calibri" w:hAnsi="Calibri" w:cs="Calibri"/>
-          <w:color w:val="000000"/>
-          <w:shd w:val="clear" w:color="auto" w:fill="FFFFFF"/>
-        </w:rPr>
-        <w:t>. Why?</w:t>
+        <w:pStyle w:val="ListParagraph"/>
+        <w:numPr>
+          <w:ilvl w:val="0"/>
+          <w:numId w:val="1"/>
+        </w:numPr>
+        <w:rPr>
+          <w:rStyle w:val="normaltextrun"/>
+        </w:rPr>
+      </w:pPr>
+      <w:r>
+        <w:t xml:space="preserve">What </w:t>
+      </w:r>
+      <w:r>
+        <w:rPr>
+          <w:rStyle w:val="normaltextrun"/>
+          <w:rFonts w:ascii="Calibri" w:hAnsi="Calibri" w:cs="Calibri"/>
+          <w:color w:val="000000"/>
+          <w:bdr w:val="none" w:sz="0" w:space="0" w:color="auto" w:frame="1"/>
+        </w:rPr>
+        <w:t>d</w:t>
+      </w:r>
+      <w:r>
+        <w:rPr>
+          <w:rStyle w:val="normaltextrun"/>
+          <w:rFonts w:ascii="Calibri" w:hAnsi="Calibri" w:cs="Calibri"/>
+          <w:color w:val="000000"/>
+          <w:bdr w:val="none" w:sz="0" w:space="0" w:color="auto" w:frame="1"/>
+        </w:rPr>
+        <w:t xml:space="preserve">istricts </w:t>
+      </w:r>
+      <w:r>
+        <w:rPr>
+          <w:rStyle w:val="normaltextrun"/>
+          <w:rFonts w:ascii="Calibri" w:hAnsi="Calibri" w:cs="Calibri"/>
+          <w:color w:val="000000"/>
+          <w:bdr w:val="none" w:sz="0" w:space="0" w:color="auto" w:frame="1"/>
+        </w:rPr>
+        <w:t>have</w:t>
+      </w:r>
+      <w:r>
+        <w:rPr>
+          <w:rStyle w:val="normaltextrun"/>
+          <w:rFonts w:ascii="Calibri" w:hAnsi="Calibri" w:cs="Calibri"/>
+          <w:color w:val="000000"/>
+          <w:bdr w:val="none" w:sz="0" w:space="0" w:color="auto" w:frame="1"/>
+        </w:rPr>
+        <w:t xml:space="preserve"> the most funding</w:t>
+      </w:r>
+      <w:r>
+        <w:rPr>
+          <w:rStyle w:val="normaltextrun"/>
+          <w:rFonts w:ascii="Calibri" w:hAnsi="Calibri" w:cs="Calibri"/>
+          <w:color w:val="000000"/>
+          <w:bdr w:val="none" w:sz="0" w:space="0" w:color="auto" w:frame="1"/>
+        </w:rPr>
+        <w:t xml:space="preserve"> per </w:t>
+      </w:r>
+      <w:r>
+        <w:rPr>
+          <w:rStyle w:val="normaltextrun"/>
+          <w:rFonts w:ascii="Calibri" w:hAnsi="Calibri" w:cs="Calibri"/>
+          <w:color w:val="000000"/>
+          <w:bdr w:val="none" w:sz="0" w:space="0" w:color="auto" w:frame="1"/>
+        </w:rPr>
+        <w:t>student?</w:t>
       </w:r>
     </w:p>
     <w:p>
       <w:pPr>
-        <w:rPr>
-          <w:rStyle w:val="eop"/>
-          <w:rFonts w:ascii="Calibri" w:hAnsi="Calibri" w:cs="Calibri"/>
-          <w:color w:val="000000"/>
-          <w:shd w:val="clear" w:color="auto" w:fill="FFFFFF"/>
-        </w:rPr>
-      </w:pPr>
-      <w:r>
-        <w:rPr>
-          <w:rStyle w:val="normaltextrun"/>
-          <w:rFonts w:ascii="Calibri" w:hAnsi="Calibri" w:cs="Calibri"/>
-          <w:color w:val="000000"/>
-          <w:shd w:val="clear" w:color="auto" w:fill="FFFFFF"/>
-        </w:rPr>
-        <w:t xml:space="preserve">How do the districts that received federal funding compare to the ones that </w:t>
-      </w:r>
-      <w:proofErr w:type="gramStart"/>
-      <w:r>
-        <w:rPr>
-          <w:rStyle w:val="normaltextrun"/>
-          <w:rFonts w:ascii="Calibri" w:hAnsi="Calibri" w:cs="Calibri"/>
-          <w:color w:val="000000"/>
-          <w:shd w:val="clear" w:color="auto" w:fill="FFFFFF"/>
-        </w:rPr>
-        <w:t>didn’t</w:t>
-      </w:r>
-      <w:proofErr w:type="gramEnd"/>
-      <w:r>
-        <w:rPr>
-          <w:rStyle w:val="normaltextrun"/>
-          <w:rFonts w:ascii="Calibri" w:hAnsi="Calibri" w:cs="Calibri"/>
-          <w:color w:val="000000"/>
-          <w:shd w:val="clear" w:color="auto" w:fill="FFFFFF"/>
-        </w:rPr>
-        <w:t>?</w:t>
-      </w:r>
-      <w:r>
-        <w:rPr>
-          <w:rStyle w:val="eop"/>
-          <w:rFonts w:ascii="Calibri" w:hAnsi="Calibri" w:cs="Calibri"/>
-          <w:color w:val="000000"/>
-          <w:shd w:val="clear" w:color="auto" w:fill="FFFFFF"/>
-        </w:rPr>
-        <w:t> </w:t>
+        <w:pStyle w:val="ListParagraph"/>
+        <w:numPr>
+          <w:ilvl w:val="0"/>
+          <w:numId w:val="1"/>
+        </w:numPr>
+        <w:rPr>
+          <w:rStyle w:val="normaltextrun"/>
+          <w:rFonts w:ascii="Calibri" w:hAnsi="Calibri" w:cs="Calibri"/>
+          <w:color w:val="000000"/>
+          <w:bdr w:val="none" w:sz="0" w:space="0" w:color="auto" w:frame="1"/>
+        </w:rPr>
+      </w:pPr>
+      <w:r>
+        <w:rPr>
+          <w:rStyle w:val="normaltextrun"/>
+          <w:rFonts w:ascii="Calibri" w:hAnsi="Calibri" w:cs="Calibri"/>
+          <w:color w:val="000000"/>
+          <w:bdr w:val="none" w:sz="0" w:space="0" w:color="auto" w:frame="1"/>
+        </w:rPr>
+        <w:t xml:space="preserve">How is funding distributed? </w:t>
+      </w:r>
+      <w:r>
+        <w:rPr>
+          <w:rStyle w:val="normaltextrun"/>
+          <w:rFonts w:ascii="Calibri" w:hAnsi="Calibri" w:cs="Calibri"/>
+          <w:color w:val="000000"/>
+          <w:bdr w:val="none" w:sz="0" w:space="0" w:color="auto" w:frame="1"/>
+        </w:rPr>
+        <w:t>Isi it by p</w:t>
+      </w:r>
+      <w:r>
+        <w:rPr>
+          <w:rStyle w:val="normaltextrun"/>
+          <w:rFonts w:ascii="Calibri" w:hAnsi="Calibri" w:cs="Calibri"/>
+          <w:color w:val="000000"/>
+          <w:bdr w:val="none" w:sz="0" w:space="0" w:color="auto" w:frame="1"/>
+        </w:rPr>
+        <w:t>opulation</w:t>
+      </w:r>
+      <w:r>
+        <w:rPr>
+          <w:rStyle w:val="normaltextrun"/>
+          <w:rFonts w:ascii="Calibri" w:hAnsi="Calibri" w:cs="Calibri"/>
+          <w:color w:val="000000"/>
+          <w:bdr w:val="none" w:sz="0" w:space="0" w:color="auto" w:frame="1"/>
+        </w:rPr>
+        <w:t>…</w:t>
+      </w:r>
+      <w:r>
+        <w:rPr>
+          <w:rStyle w:val="normaltextrun"/>
+          <w:rFonts w:ascii="Calibri" w:hAnsi="Calibri" w:cs="Calibri"/>
+          <w:color w:val="000000"/>
+          <w:bdr w:val="none" w:sz="0" w:space="0" w:color="auto" w:frame="1"/>
+        </w:rPr>
+        <w:t xml:space="preserve"> </w:t>
+      </w:r>
+      <w:r>
+        <w:rPr>
+          <w:rStyle w:val="normaltextrun"/>
+          <w:rFonts w:ascii="Calibri" w:hAnsi="Calibri" w:cs="Calibri"/>
+          <w:color w:val="000000"/>
+          <w:bdr w:val="none" w:sz="0" w:space="0" w:color="auto" w:frame="1"/>
+        </w:rPr>
+        <w:t>e</w:t>
+      </w:r>
+      <w:r>
+        <w:rPr>
+          <w:rStyle w:val="normaltextrun"/>
+          <w:rFonts w:ascii="Calibri" w:hAnsi="Calibri" w:cs="Calibri"/>
+          <w:color w:val="000000"/>
+          <w:bdr w:val="none" w:sz="0" w:space="0" w:color="auto" w:frame="1"/>
+        </w:rPr>
+        <w:t>thnicity?</w:t>
       </w:r>
     </w:p>
     <w:p>
       <w:pPr>
+        <w:pStyle w:val="ListParagraph"/>
+        <w:numPr>
+          <w:ilvl w:val="0"/>
+          <w:numId w:val="1"/>
+        </w:numPr>
         <w:rPr>
           <w:rStyle w:val="eop"/>
           <w:rFonts w:ascii="Calibri" w:hAnsi="Calibri" w:cs="Calibri"/>
@@ -260,20 +303,45 @@
           <w:color w:val="000000"/>
           <w:shd w:val="clear" w:color="auto" w:fill="FFFFFF"/>
         </w:rPr>
-        <w:t>Graduation Rate</w:t>
-      </w:r>
-      <w:r>
-        <w:rPr>
-          <w:rStyle w:val="eop"/>
-          <w:rFonts w:ascii="Calibri" w:hAnsi="Calibri" w:cs="Calibri"/>
-          <w:color w:val="000000"/>
-          <w:shd w:val="clear" w:color="auto" w:fill="FFFFFF"/>
-        </w:rPr>
-        <w:t> </w:t>
+        <w:t xml:space="preserve">What are the </w:t>
+      </w:r>
+      <w:proofErr w:type="spellStart"/>
+      <w:r>
+        <w:rPr>
+          <w:rStyle w:val="normaltextrun"/>
+          <w:rFonts w:ascii="Calibri" w:hAnsi="Calibri" w:cs="Calibri"/>
+          <w:color w:val="000000"/>
+          <w:shd w:val="clear" w:color="auto" w:fill="FFFFFF"/>
+        </w:rPr>
+        <w:t>ercentage</w:t>
+      </w:r>
+      <w:r>
+        <w:rPr>
+          <w:rStyle w:val="normaltextrun"/>
+          <w:rFonts w:ascii="Calibri" w:hAnsi="Calibri" w:cs="Calibri"/>
+          <w:color w:val="000000"/>
+          <w:shd w:val="clear" w:color="auto" w:fill="FFFFFF"/>
+        </w:rPr>
+        <w:t>s</w:t>
+      </w:r>
+      <w:proofErr w:type="spellEnd"/>
+      <w:r>
+        <w:rPr>
+          <w:rStyle w:val="normaltextrun"/>
+          <w:rFonts w:ascii="Calibri" w:hAnsi="Calibri" w:cs="Calibri"/>
+          <w:color w:val="000000"/>
+          <w:shd w:val="clear" w:color="auto" w:fill="FFFFFF"/>
+        </w:rPr>
+        <w:t xml:space="preserve"> of districts that get federal funding vs ones that don’t. Why?</w:t>
       </w:r>
     </w:p>
     <w:p>
       <w:pPr>
+        <w:pStyle w:val="ListParagraph"/>
+        <w:numPr>
+          <w:ilvl w:val="0"/>
+          <w:numId w:val="1"/>
+        </w:numPr>
         <w:rPr>
           <w:rStyle w:val="eop"/>
           <w:rFonts w:ascii="Calibri" w:hAnsi="Calibri" w:cs="Calibri"/>
@@ -288,7 +356,106 @@
           <w:color w:val="000000"/>
           <w:shd w:val="clear" w:color="auto" w:fill="FFFFFF"/>
         </w:rPr>
-        <w:t>Drop Out Rate</w:t>
+        <w:t>How do the districts that received federal funding compare to the ones that didn’t</w:t>
+      </w:r>
+      <w:r>
+        <w:rPr>
+          <w:rStyle w:val="normaltextrun"/>
+          <w:rFonts w:ascii="Calibri" w:hAnsi="Calibri" w:cs="Calibri"/>
+          <w:color w:val="000000"/>
+          <w:shd w:val="clear" w:color="auto" w:fill="FFFFFF"/>
+        </w:rPr>
+        <w:t xml:space="preserve"> and what are their g</w:t>
+      </w:r>
+      <w:r>
+        <w:rPr>
+          <w:rStyle w:val="normaltextrun"/>
+          <w:rFonts w:ascii="Calibri" w:hAnsi="Calibri" w:cs="Calibri"/>
+          <w:color w:val="000000"/>
+          <w:shd w:val="clear" w:color="auto" w:fill="FFFFFF"/>
+        </w:rPr>
+        <w:t xml:space="preserve">raduation </w:t>
+      </w:r>
+      <w:r>
+        <w:rPr>
+          <w:rStyle w:val="normaltextrun"/>
+          <w:rFonts w:ascii="Calibri" w:hAnsi="Calibri" w:cs="Calibri"/>
+          <w:color w:val="000000"/>
+          <w:shd w:val="clear" w:color="auto" w:fill="FFFFFF"/>
+        </w:rPr>
+        <w:t>r</w:t>
+      </w:r>
+      <w:r>
+        <w:rPr>
+          <w:rStyle w:val="normaltextrun"/>
+          <w:rFonts w:ascii="Calibri" w:hAnsi="Calibri" w:cs="Calibri"/>
+          <w:color w:val="000000"/>
+          <w:shd w:val="clear" w:color="auto" w:fill="FFFFFF"/>
+        </w:rPr>
+        <w:t>ate</w:t>
+      </w:r>
+      <w:r>
+        <w:rPr>
+          <w:rStyle w:val="normaltextrun"/>
+          <w:rFonts w:ascii="Calibri" w:hAnsi="Calibri" w:cs="Calibri"/>
+          <w:color w:val="000000"/>
+          <w:shd w:val="clear" w:color="auto" w:fill="FFFFFF"/>
+        </w:rPr>
+        <w:t>s and d</w:t>
+      </w:r>
+      <w:r>
+        <w:rPr>
+          <w:rStyle w:val="normaltextrun"/>
+          <w:rFonts w:ascii="Calibri" w:hAnsi="Calibri" w:cs="Calibri"/>
+          <w:color w:val="000000"/>
+          <w:shd w:val="clear" w:color="auto" w:fill="FFFFFF"/>
+        </w:rPr>
+        <w:t>rop</w:t>
+      </w:r>
+      <w:r>
+        <w:rPr>
+          <w:rStyle w:val="normaltextrun"/>
+          <w:rFonts w:ascii="Calibri" w:hAnsi="Calibri" w:cs="Calibri"/>
+          <w:color w:val="000000"/>
+          <w:shd w:val="clear" w:color="auto" w:fill="FFFFFF"/>
+        </w:rPr>
+        <w:t>-o</w:t>
+      </w:r>
+      <w:r>
+        <w:rPr>
+          <w:rStyle w:val="normaltextrun"/>
+          <w:rFonts w:ascii="Calibri" w:hAnsi="Calibri" w:cs="Calibri"/>
+          <w:color w:val="000000"/>
+          <w:shd w:val="clear" w:color="auto" w:fill="FFFFFF"/>
+        </w:rPr>
+        <w:t xml:space="preserve">ut </w:t>
+      </w:r>
+      <w:r>
+        <w:rPr>
+          <w:rStyle w:val="normaltextrun"/>
+          <w:rFonts w:ascii="Calibri" w:hAnsi="Calibri" w:cs="Calibri"/>
+          <w:color w:val="000000"/>
+          <w:shd w:val="clear" w:color="auto" w:fill="FFFFFF"/>
+        </w:rPr>
+        <w:t>r</w:t>
+      </w:r>
+      <w:r>
+        <w:rPr>
+          <w:rStyle w:val="normaltextrun"/>
+          <w:rFonts w:ascii="Calibri" w:hAnsi="Calibri" w:cs="Calibri"/>
+          <w:color w:val="000000"/>
+          <w:shd w:val="clear" w:color="auto" w:fill="FFFFFF"/>
+        </w:rPr>
+        <w:t>ate</w:t>
+      </w:r>
+      <w:r>
+        <w:rPr>
+          <w:rStyle w:val="normaltextrun"/>
+          <w:rFonts w:ascii="Calibri" w:hAnsi="Calibri" w:cs="Calibri"/>
+          <w:color w:val="000000"/>
+          <w:shd w:val="clear" w:color="auto" w:fill="FFFFFF"/>
+        </w:rPr>
+        <w:t>s?</w:t>
       </w:r>
       <w:r>
         <w:rPr>
@@ -302,100 +469,244 @@
     </w:p>
     <w:p>
       <w:pPr>
-        <w:rPr>
-          <w:rStyle w:val="normaltextrun"/>
-          <w:rFonts w:ascii="Calibri" w:hAnsi="Calibri" w:cs="Calibri"/>
-          <w:color w:val="000000"/>
-          <w:bdr w:val="none" w:sz="0" w:space="0" w:color="auto" w:frame="1"/>
-        </w:rPr>
-      </w:pPr>
-      <w:r>
-        <w:rPr>
-          <w:rStyle w:val="normaltextrun"/>
-          <w:rFonts w:ascii="Calibri" w:hAnsi="Calibri" w:cs="Calibri"/>
-          <w:color w:val="000000"/>
-          <w:bdr w:val="none" w:sz="0" w:space="0" w:color="auto" w:frame="1"/>
-        </w:rPr>
-        <w:t>Is there a correlation between educational funding and Median Income per household? Graduation Rate? Dropout Rate?</w:t>
+        <w:pStyle w:val="ListParagraph"/>
+        <w:numPr>
+          <w:ilvl w:val="0"/>
+          <w:numId w:val="1"/>
+        </w:numPr>
+        <w:rPr>
+          <w:rStyle w:val="normaltextrun"/>
+          <w:rFonts w:ascii="Calibri" w:hAnsi="Calibri" w:cs="Calibri"/>
+          <w:color w:val="000000"/>
+          <w:bdr w:val="none" w:sz="0" w:space="0" w:color="auto" w:frame="1"/>
+        </w:rPr>
+      </w:pPr>
+      <w:r>
+        <w:rPr>
+          <w:rStyle w:val="normaltextrun"/>
+          <w:rFonts w:ascii="Calibri" w:hAnsi="Calibri" w:cs="Calibri"/>
+          <w:color w:val="000000"/>
+          <w:bdr w:val="none" w:sz="0" w:space="0" w:color="auto" w:frame="1"/>
+        </w:rPr>
+        <w:t xml:space="preserve">Is there a correlation between educational funding and </w:t>
+      </w:r>
+      <w:r>
+        <w:rPr>
+          <w:rStyle w:val="normaltextrun"/>
+          <w:rFonts w:ascii="Calibri" w:hAnsi="Calibri" w:cs="Calibri"/>
+          <w:color w:val="000000"/>
+          <w:bdr w:val="none" w:sz="0" w:space="0" w:color="auto" w:frame="1"/>
+        </w:rPr>
+        <w:t>m</w:t>
+      </w:r>
+      <w:r>
+        <w:rPr>
+          <w:rStyle w:val="normaltextrun"/>
+          <w:rFonts w:ascii="Calibri" w:hAnsi="Calibri" w:cs="Calibri"/>
+          <w:color w:val="000000"/>
+          <w:bdr w:val="none" w:sz="0" w:space="0" w:color="auto" w:frame="1"/>
+        </w:rPr>
+        <w:t xml:space="preserve">edian </w:t>
+      </w:r>
+      <w:r>
+        <w:rPr>
+          <w:rStyle w:val="normaltextrun"/>
+          <w:rFonts w:ascii="Calibri" w:hAnsi="Calibri" w:cs="Calibri"/>
+          <w:color w:val="000000"/>
+          <w:bdr w:val="none" w:sz="0" w:space="0" w:color="auto" w:frame="1"/>
+        </w:rPr>
+        <w:t>i</w:t>
+      </w:r>
+      <w:r>
+        <w:rPr>
+          <w:rStyle w:val="normaltextrun"/>
+          <w:rFonts w:ascii="Calibri" w:hAnsi="Calibri" w:cs="Calibri"/>
+          <w:color w:val="000000"/>
+          <w:bdr w:val="none" w:sz="0" w:space="0" w:color="auto" w:frame="1"/>
+        </w:rPr>
+        <w:t>ncome per household</w:t>
+      </w:r>
+      <w:r>
+        <w:rPr>
+          <w:rStyle w:val="normaltextrun"/>
+          <w:rFonts w:ascii="Calibri" w:hAnsi="Calibri" w:cs="Calibri"/>
+          <w:color w:val="000000"/>
+          <w:bdr w:val="none" w:sz="0" w:space="0" w:color="auto" w:frame="1"/>
+        </w:rPr>
+        <w:t>,</w:t>
+      </w:r>
+      <w:r>
+        <w:rPr>
+          <w:rStyle w:val="normaltextrun"/>
+          <w:rFonts w:ascii="Calibri" w:hAnsi="Calibri" w:cs="Calibri"/>
+          <w:color w:val="000000"/>
+          <w:bdr w:val="none" w:sz="0" w:space="0" w:color="auto" w:frame="1"/>
+        </w:rPr>
+        <w:t xml:space="preserve"> </w:t>
+      </w:r>
+      <w:r>
+        <w:rPr>
+          <w:rStyle w:val="normaltextrun"/>
+          <w:rFonts w:ascii="Calibri" w:hAnsi="Calibri" w:cs="Calibri"/>
+          <w:color w:val="000000"/>
+          <w:bdr w:val="none" w:sz="0" w:space="0" w:color="auto" w:frame="1"/>
+        </w:rPr>
+        <w:t>g</w:t>
+      </w:r>
+      <w:r>
+        <w:rPr>
+          <w:rStyle w:val="normaltextrun"/>
+          <w:rFonts w:ascii="Calibri" w:hAnsi="Calibri" w:cs="Calibri"/>
+          <w:color w:val="000000"/>
+          <w:bdr w:val="none" w:sz="0" w:space="0" w:color="auto" w:frame="1"/>
+        </w:rPr>
+        <w:t xml:space="preserve">raduation </w:t>
+      </w:r>
+      <w:r>
+        <w:rPr>
+          <w:rStyle w:val="normaltextrun"/>
+          <w:rFonts w:ascii="Calibri" w:hAnsi="Calibri" w:cs="Calibri"/>
+          <w:color w:val="000000"/>
+          <w:bdr w:val="none" w:sz="0" w:space="0" w:color="auto" w:frame="1"/>
+        </w:rPr>
+        <w:t>r</w:t>
+      </w:r>
+      <w:r>
+        <w:rPr>
+          <w:rStyle w:val="normaltextrun"/>
+          <w:rFonts w:ascii="Calibri" w:hAnsi="Calibri" w:cs="Calibri"/>
+          <w:color w:val="000000"/>
+          <w:bdr w:val="none" w:sz="0" w:space="0" w:color="auto" w:frame="1"/>
+        </w:rPr>
+        <w:t>ate</w:t>
+      </w:r>
+      <w:r>
+        <w:rPr>
+          <w:rStyle w:val="normaltextrun"/>
+          <w:rFonts w:ascii="Calibri" w:hAnsi="Calibri" w:cs="Calibri"/>
+          <w:color w:val="000000"/>
+          <w:bdr w:val="none" w:sz="0" w:space="0" w:color="auto" w:frame="1"/>
+        </w:rPr>
+        <w:t>, or</w:t>
+      </w:r>
+      <w:r>
+        <w:rPr>
+          <w:rStyle w:val="normaltextrun"/>
+          <w:rFonts w:ascii="Calibri" w:hAnsi="Calibri" w:cs="Calibri"/>
+          <w:color w:val="000000"/>
+          <w:bdr w:val="none" w:sz="0" w:space="0" w:color="auto" w:frame="1"/>
+        </w:rPr>
+        <w:t xml:space="preserve"> </w:t>
+      </w:r>
+      <w:r>
+        <w:rPr>
+          <w:rStyle w:val="normaltextrun"/>
+          <w:rFonts w:ascii="Calibri" w:hAnsi="Calibri" w:cs="Calibri"/>
+          <w:color w:val="000000"/>
+          <w:bdr w:val="none" w:sz="0" w:space="0" w:color="auto" w:frame="1"/>
+        </w:rPr>
+        <w:t>d</w:t>
+      </w:r>
+      <w:r>
+        <w:rPr>
+          <w:rStyle w:val="normaltextrun"/>
+          <w:rFonts w:ascii="Calibri" w:hAnsi="Calibri" w:cs="Calibri"/>
+          <w:color w:val="000000"/>
+          <w:bdr w:val="none" w:sz="0" w:space="0" w:color="auto" w:frame="1"/>
+        </w:rPr>
+        <w:t xml:space="preserve">ropout </w:t>
+      </w:r>
+      <w:r>
+        <w:rPr>
+          <w:rStyle w:val="normaltextrun"/>
+          <w:rFonts w:ascii="Calibri" w:hAnsi="Calibri" w:cs="Calibri"/>
+          <w:color w:val="000000"/>
+          <w:bdr w:val="none" w:sz="0" w:space="0" w:color="auto" w:frame="1"/>
+        </w:rPr>
+        <w:t>r</w:t>
+      </w:r>
+      <w:r>
+        <w:rPr>
+          <w:rStyle w:val="normaltextrun"/>
+          <w:rFonts w:ascii="Calibri" w:hAnsi="Calibri" w:cs="Calibri"/>
+          <w:color w:val="000000"/>
+          <w:bdr w:val="none" w:sz="0" w:space="0" w:color="auto" w:frame="1"/>
+        </w:rPr>
+        <w:t>ate?</w:t>
       </w:r>
     </w:p>
     <w:p>
       <w:pPr>
-        <w:rPr>
-          <w:rStyle w:val="eop"/>
-          <w:rFonts w:ascii="Calibri" w:hAnsi="Calibri" w:cs="Calibri"/>
-          <w:color w:val="000000"/>
-          <w:shd w:val="clear" w:color="auto" w:fill="FFFFFF"/>
-        </w:rPr>
-      </w:pPr>
-      <w:r>
-        <w:rPr>
-          <w:rStyle w:val="normaltextrun"/>
-          <w:rFonts w:ascii="Calibri" w:hAnsi="Calibri" w:cs="Calibri"/>
-          <w:color w:val="000000"/>
-          <w:shd w:val="clear" w:color="auto" w:fill="FFFFFF"/>
-        </w:rPr>
-        <w:t xml:space="preserve">Are there any discrepancies between ethnic groups in comparison to </w:t>
-      </w:r>
-      <w:proofErr w:type="gramStart"/>
-      <w:r>
-        <w:rPr>
-          <w:rStyle w:val="normaltextrun"/>
-          <w:rFonts w:ascii="Calibri" w:hAnsi="Calibri" w:cs="Calibri"/>
-          <w:color w:val="000000"/>
-          <w:shd w:val="clear" w:color="auto" w:fill="FFFFFF"/>
-        </w:rPr>
-        <w:t>funding.</w:t>
-      </w:r>
-      <w:proofErr w:type="gramEnd"/>
-      <w:r>
-        <w:rPr>
-          <w:rStyle w:val="normaltextrun"/>
-          <w:rFonts w:ascii="Calibri" w:hAnsi="Calibri" w:cs="Calibri"/>
-          <w:color w:val="000000"/>
-          <w:shd w:val="clear" w:color="auto" w:fill="FFFFFF"/>
-        </w:rPr>
-        <w:t xml:space="preserve"> Are districts that have a higher percentage of African American, Hispanic, or Asian student enrollments receiving less funding?</w:t>
-      </w:r>
-      <w:r>
-        <w:rPr>
-          <w:rStyle w:val="eop"/>
-          <w:rFonts w:ascii="Calibri" w:hAnsi="Calibri" w:cs="Calibri"/>
-          <w:color w:val="000000"/>
-          <w:shd w:val="clear" w:color="auto" w:fill="FFFFFF"/>
-        </w:rPr>
-        <w:t> </w:t>
+        <w:pStyle w:val="ListParagraph"/>
+        <w:numPr>
+          <w:ilvl w:val="0"/>
+          <w:numId w:val="1"/>
+        </w:numPr>
+        <w:rPr>
+          <w:rStyle w:val="normaltextrun"/>
+          <w:rFonts w:ascii="Calibri" w:hAnsi="Calibri" w:cs="Calibri"/>
+          <w:color w:val="000000"/>
+          <w:shd w:val="clear" w:color="auto" w:fill="FFFFFF"/>
+        </w:rPr>
+      </w:pPr>
+      <w:r>
+        <w:rPr>
+          <w:rStyle w:val="normaltextrun"/>
+          <w:rFonts w:ascii="Calibri" w:hAnsi="Calibri" w:cs="Calibri"/>
+          <w:color w:val="000000"/>
+          <w:shd w:val="clear" w:color="auto" w:fill="FFFFFF"/>
+        </w:rPr>
+        <w:t>Are there any discrepancies between ethnic groups in comparison to funding</w:t>
+      </w:r>
+      <w:r>
+        <w:rPr>
+          <w:rStyle w:val="normaltextrun"/>
+          <w:rFonts w:ascii="Calibri" w:hAnsi="Calibri" w:cs="Calibri"/>
+          <w:color w:val="000000"/>
+          <w:shd w:val="clear" w:color="auto" w:fill="FFFFFF"/>
+        </w:rPr>
+        <w:t>?</w:t>
+      </w:r>
+      <w:r>
+        <w:rPr>
+          <w:rStyle w:val="normaltextrun"/>
+          <w:rFonts w:ascii="Calibri" w:hAnsi="Calibri" w:cs="Calibri"/>
+          <w:color w:val="000000"/>
+          <w:shd w:val="clear" w:color="auto" w:fill="FFFFFF"/>
+        </w:rPr>
+        <w:t xml:space="preserve"> </w:t>
       </w:r>
     </w:p>
     <w:p>
-      <w:r>
-        <w:rPr>
-          <w:rStyle w:val="normaltextrun"/>
-          <w:rFonts w:ascii="Calibri" w:hAnsi="Calibri" w:cs="Calibri"/>
-          <w:color w:val="000000"/>
-          <w:bdr w:val="none" w:sz="0" w:space="0" w:color="auto" w:frame="1"/>
-        </w:rPr>
-        <w:t xml:space="preserve">Heat map showing districts with most funding that can be zoomed out into counties zoomed into zip </w:t>
-      </w:r>
-      <w:proofErr w:type="gramStart"/>
-      <w:r>
-        <w:rPr>
-          <w:rStyle w:val="normaltextrun"/>
-          <w:rFonts w:ascii="Calibri" w:hAnsi="Calibri" w:cs="Calibri"/>
-          <w:color w:val="000000"/>
-          <w:bdr w:val="none" w:sz="0" w:space="0" w:color="auto" w:frame="1"/>
-        </w:rPr>
-        <w:t>codes?</w:t>
-      </w:r>
-      <w:proofErr w:type="gramEnd"/>
-      <w:r>
-        <w:rPr>
-          <w:rStyle w:val="normaltextrun"/>
-          <w:rFonts w:ascii="Calibri" w:hAnsi="Calibri" w:cs="Calibri"/>
-          <w:color w:val="000000"/>
-          <w:bdr w:val="none" w:sz="0" w:space="0" w:color="auto" w:frame="1"/>
-        </w:rPr>
-        <w:t xml:space="preserve"> Filter – Median Income / Graduation Rate / Drop Out Rate</w:t>
+      <w:pPr>
+        <w:pStyle w:val="ListParagraph"/>
+        <w:numPr>
+          <w:ilvl w:val="0"/>
+          <w:numId w:val="1"/>
+        </w:numPr>
+        <w:rPr>
+          <w:rFonts w:ascii="Calibri" w:hAnsi="Calibri" w:cs="Calibri"/>
+          <w:color w:val="000000"/>
+          <w:shd w:val="clear" w:color="auto" w:fill="FFFFFF"/>
+        </w:rPr>
+      </w:pPr>
+      <w:r>
+        <w:rPr>
+          <w:rStyle w:val="normaltextrun"/>
+          <w:rFonts w:ascii="Calibri" w:hAnsi="Calibri" w:cs="Calibri"/>
+          <w:color w:val="000000"/>
+          <w:shd w:val="clear" w:color="auto" w:fill="FFFFFF"/>
+        </w:rPr>
+        <w:t>Are districts that have a higher percentage of African American, Hispanic, or Asian student enrollments receiving less funding?</w:t>
+      </w:r>
+      <w:r>
+        <w:rPr>
+          <w:rStyle w:val="eop"/>
+          <w:rFonts w:ascii="Calibri" w:hAnsi="Calibri" w:cs="Calibri"/>
+          <w:color w:val="000000"/>
+          <w:shd w:val="clear" w:color="auto" w:fill="FFFFFF"/>
+        </w:rPr>
+        <w:t> </w:t>
       </w:r>
     </w:p>
     <w:sectPr>
@@ -406,6 +717,100 @@
     </w:sectPr>
   </w:body>
 </w:document>
+</file>
+
+<file path=word/numbering.xml><?xml version="1.0" encoding="utf-8"?>
+<w:numbering xmlns:wpc="http://schemas.microsoft.com/office/word/2010/wordprocessingCanvas" xmlns:cx="http://schemas.microsoft.com/office/drawing/2014/chartex" xmlns:cx1="http://schemas.microsoft.com/office/drawing/2015/9/8/chartex" xmlns:cx2="http://schemas.microsoft.com/office/drawing/2015/10/21/chartex" xmlns:cx3="http://schemas.microsoft.com/office/drawing/2016/5/9/chartex" xmlns:cx4="http://schemas.microsoft.com/office/drawing/2016/5/10/chartex" xmlns:cx5="http://schemas.microsoft.com/office/drawing/2016/5/11/chartex" xmlns:cx6="http://schemas.microsoft.com/office/drawing/2016/5/12/chartex" xmlns:cx7="http://schemas.microsoft.com/office/drawing/2016/5/13/chartex" xmlns:cx8="http://schemas.microsoft.com/office/drawing/2016/5/14/chartex" xmlns:mc="http://schemas.openxmlformats.org/markup-compatibility/2006" xmlns:aink="http://schemas.microsoft.com/office/drawing/2016/ink" xmlns:am3d="http://schemas.microsoft.com/office/drawing/2017/model3d" xmlns:o="urn:schemas-microsoft-com:office:office" xmlns:oel="http://schemas.microsoft.com/office/2019/extlst" xmlns:r="http://schemas.openxmlformats.org/officeDocument/2006/relationships" xmlns:m="http://schemas.openxmlformats.org/officeDocument/2006/math" xmlns:v="urn:schemas-microsoft-com:vml" xmlns:wp14="http://schemas.microsoft.com/office/word/2010/wordprocessingDrawing" xmlns:wp="http://schemas.openxmlformats.org/drawingml/2006/wordprocessingDrawing" xmlns:w10="urn:schemas-microsoft-com:office:word" xmlns:w="http://schemas.openxmlformats.org/wordprocessingml/2006/main" xmlns:w14="http://schemas.microsoft.com/office/word/2010/wordml" xmlns:w15="http://schemas.microsoft.com/office/word/2012/wordml" xmlns:w16cex="http://schemas.microsoft.com/office/word/2018/wordml/cex" xmlns:w16cid="http://schemas.microsoft.com/office/word/2016/wordml/cid" xmlns:w16="http://schemas.microsoft.com/office/word/2018/wordml" xmlns:w16sdtdh="http://schemas.microsoft.com/office/word/2020/wordml/sdtdatahash" xmlns:w16se="http://schemas.microsoft.com/office/word/2015/wordml/symex" xmlns:wpg="http://schemas.microsoft.com/office/word/2010/wordprocessingGroup" xmlns:wpi="http://schemas.microsoft.com/office/word/2010/wordprocessingInk" xmlns:wne="http://schemas.microsoft.com/office/word/2006/wordml" xmlns:wps="http://schemas.microsoft.com/office/word/2010/wordprocessingShape" mc:Ignorable="w14 w15 w16se w16cid w16 w16cex w16sdtdh wp14">
+  <w:abstractNum w:abstractNumId="0" w15:restartNumberingAfterBreak="0">
+    <w:nsid w:val="2DA67B21"/>
+    <w:multiLevelType w:val="hybridMultilevel"/>
+    <w:tmpl w:val="F09C20AC"/>
+    <w:lvl w:ilvl="0" w:tplc="0409000F">
+      <w:start w:val="1"/>
+      <w:numFmt w:val="decimal"/>
+      <w:lvlText w:val="%1."/>
+      <w:lvlJc w:val="left"/>
+      <w:pPr>
+        <w:ind w:left="1440" w:hanging="360"/>
+      </w:pPr>
+    </w:lvl>
+    <w:lvl w:ilvl="1" w:tplc="04090019" w:tentative="1">
+      <w:start w:val="1"/>
+      <w:numFmt w:val="lowerLetter"/>
+      <w:lvlText w:val="%2."/>
+      <w:lvlJc w:val="left"/>
+      <w:pPr>
+        <w:ind w:left="2160" w:hanging="360"/>
+      </w:pPr>
+    </w:lvl>
+    <w:lvl w:ilvl="2" w:tplc="0409001B" w:tentative="1">
+      <w:start w:val="1"/>
+      <w:numFmt w:val="lowerRoman"/>
+      <w:lvlText w:val="%3."/>
+      <w:lvlJc w:val="right"/>
+      <w:pPr>
+        <w:ind w:left="2880" w:hanging="180"/>
+      </w:pPr>
+    </w:lvl>
+    <w:lvl w:ilvl="3" w:tplc="0409000F" w:tentative="1">
+      <w:start w:val="1"/>
+      <w:numFmt w:val="decimal"/>
+      <w:lvlText w:val="%4."/>
+      <w:lvlJc w:val="left"/>
+      <w:pPr>
+        <w:ind w:left="3600" w:hanging="360"/>
+      </w:pPr>
+    </w:lvl>
+    <w:lvl w:ilvl="4" w:tplc="04090019" w:tentative="1">
+      <w:start w:val="1"/>
+      <w:numFmt w:val="lowerLetter"/>
+      <w:lvlText w:val="%5."/>
+      <w:lvlJc w:val="left"/>
+      <w:pPr>
+        <w:ind w:left="4320" w:hanging="360"/>
+      </w:pPr>
+    </w:lvl>
+    <w:lvl w:ilvl="5" w:tplc="0409001B" w:tentative="1">
+      <w:start w:val="1"/>
+      <w:numFmt w:val="lowerRoman"/>
+      <w:lvlText w:val="%6."/>
+      <w:lvlJc w:val="right"/>
+      <w:pPr>
+        <w:ind w:left="5040" w:hanging="180"/>
+      </w:pPr>
+    </w:lvl>
+    <w:lvl w:ilvl="6" w:tplc="0409000F" w:tentative="1">
+      <w:start w:val="1"/>
+      <w:numFmt w:val="decimal"/>
+      <w:lvlText w:val="%7."/>
+      <w:lvlJc w:val="left"/>
+      <w:pPr>
+        <w:ind w:left="5760" w:hanging="360"/>
+      </w:pPr>
+    </w:lvl>
+    <w:lvl w:ilvl="7" w:tplc="04090019" w:tentative="1">
+      <w:start w:val="1"/>
+      <w:numFmt w:val="lowerLetter"/>
+      <w:lvlText w:val="%8."/>
+      <w:lvlJc w:val="left"/>
+      <w:pPr>
+        <w:ind w:left="6480" w:hanging="360"/>
+      </w:pPr>
+    </w:lvl>
+    <w:lvl w:ilvl="8" w:tplc="0409001B" w:tentative="1">
+      <w:start w:val="1"/>
+      <w:numFmt w:val="lowerRoman"/>
+      <w:lvlText w:val="%9."/>
+      <w:lvlJc w:val="right"/>
+      <w:pPr>
+        <w:ind w:left="7200" w:hanging="180"/>
+      </w:pPr>
+    </w:lvl>
+  </w:abstractNum>
+  <w:num w:numId="1" w16cid:durableId="792947456">
+    <w:abstractNumId w:val="0"/>
+  </w:num>
+</w:numbering>
 </file>
 
 <file path=word/styles.xml><?xml version="1.0" encoding="utf-8"?>
@@ -879,6 +1284,17 @@
     <w:basedOn w:val="DefaultParagraphFont"/>
     <w:rsid w:val="00B60865"/>
   </w:style>
+  <w:style w:type="paragraph" w:styleId="ListParagraph">
+    <w:name w:val="List Paragraph"/>
+    <w:basedOn w:val="Normal"/>
+    <w:uiPriority w:val="34"/>
+    <w:qFormat/>
+    <w:rsid w:val="00EC1336"/>
+    <w:pPr>
+      <w:ind w:left="720"/>
+      <w:contextualSpacing/>
+    </w:pPr>
+  </w:style>
 </w:styles>
 </file>
 

</xml_diff>

<commit_message>
Update Funding Levels And Educational Outcomes in New York State Executive Summary.docx
</commit_message>
<xml_diff>
--- a/Funding Levels And Educational Outcomes in New York State Executive Summary.docx
+++ b/Funding Levels And Educational Outcomes in New York State Executive Summary.docx
@@ -87,23 +87,7 @@
         <w:jc w:val="center"/>
       </w:pPr>
       <w:r>
-        <w:t xml:space="preserve">Stanley Perez, </w:t>
-      </w:r>
-      <w:proofErr w:type="spellStart"/>
-      <w:r>
-        <w:t>Tavianne</w:t>
-      </w:r>
-      <w:proofErr w:type="spellEnd"/>
-      <w:r>
-        <w:t xml:space="preserve"> Kemp, </w:t>
-      </w:r>
-      <w:proofErr w:type="spellStart"/>
-      <w:r>
-        <w:t>Yiquing</w:t>
-      </w:r>
-      <w:proofErr w:type="spellEnd"/>
-      <w:r>
-        <w:t xml:space="preserve"> Guo, Paul Polsinelli</w:t>
+        <w:t>Stanley Perez, Tavianne Kemp, Yiquing Guo, Paul Polsinelli</w:t>
       </w:r>
     </w:p>
     <w:p/>
@@ -132,7 +116,16 @@
     </w:p>
     <w:p>
       <w:r>
-        <w:t xml:space="preserve">So we ask; </w:t>
+        <w:t>So</w:t>
+      </w:r>
+      <w:r>
+        <w:t>,</w:t>
+      </w:r>
+      <w:r>
+        <w:t xml:space="preserve"> we ask</w:t>
+      </w:r>
+      <w:r>
+        <w:t>:</w:t>
       </w:r>
     </w:p>
     <w:p>
@@ -305,7 +298,15 @@
         </w:rPr>
         <w:t xml:space="preserve">What are the </w:t>
       </w:r>
-      <w:proofErr w:type="spellStart"/>
+      <w:r>
+        <w:rPr>
+          <w:rStyle w:val="normaltextrun"/>
+          <w:rFonts w:ascii="Calibri" w:hAnsi="Calibri" w:cs="Calibri"/>
+          <w:color w:val="000000"/>
+          <w:shd w:val="clear" w:color="auto" w:fill="FFFFFF"/>
+        </w:rPr>
+        <w:t>p</w:t>
+      </w:r>
       <w:r>
         <w:rPr>
           <w:rStyle w:val="normaltextrun"/>
@@ -324,15 +325,41 @@
         </w:rPr>
         <w:t>s</w:t>
       </w:r>
-      <w:proofErr w:type="spellEnd"/>
-      <w:r>
-        <w:rPr>
-          <w:rStyle w:val="normaltextrun"/>
-          <w:rFonts w:ascii="Calibri" w:hAnsi="Calibri" w:cs="Calibri"/>
-          <w:color w:val="000000"/>
-          <w:shd w:val="clear" w:color="auto" w:fill="FFFFFF"/>
-        </w:rPr>
-        <w:t xml:space="preserve"> of districts that get federal funding vs ones that don’t. Why?</w:t>
+      <w:r>
+        <w:rPr>
+          <w:rStyle w:val="normaltextrun"/>
+          <w:rFonts w:ascii="Calibri" w:hAnsi="Calibri" w:cs="Calibri"/>
+          <w:color w:val="000000"/>
+          <w:shd w:val="clear" w:color="auto" w:fill="FFFFFF"/>
+        </w:rPr>
+        <w:t xml:space="preserve"> of districts that get federal funding vs ones that </w:t>
+      </w:r>
+      <w:r>
+        <w:rPr>
+          <w:rStyle w:val="normaltextrun"/>
+          <w:rFonts w:ascii="Calibri" w:hAnsi="Calibri" w:cs="Calibri"/>
+          <w:color w:val="000000"/>
+          <w:shd w:val="clear" w:color="auto" w:fill="FFFFFF"/>
+        </w:rPr>
+        <w:t>do not</w:t>
+      </w:r>
+      <w:r>
+        <w:rPr>
+          <w:rStyle w:val="normaltextrun"/>
+          <w:rFonts w:ascii="Calibri" w:hAnsi="Calibri" w:cs="Calibri"/>
+          <w:color w:val="000000"/>
+          <w:shd w:val="clear" w:color="auto" w:fill="FFFFFF"/>
+        </w:rPr>
+        <w:t>?</w:t>
+      </w:r>
+      <w:r>
+        <w:rPr>
+          <w:rStyle w:val="normaltextrun"/>
+          <w:rFonts w:ascii="Calibri" w:hAnsi="Calibri" w:cs="Calibri"/>
+          <w:color w:val="000000"/>
+          <w:shd w:val="clear" w:color="auto" w:fill="FFFFFF"/>
+        </w:rPr>
+        <w:t xml:space="preserve"> Why?</w:t>
       </w:r>
     </w:p>
     <w:p>
@@ -356,7 +383,25 @@
           <w:color w:val="000000"/>
           <w:shd w:val="clear" w:color="auto" w:fill="FFFFFF"/>
         </w:rPr>
-        <w:t>How do the districts that received federal funding compare to the ones that didn’t</w:t>
+        <w:t xml:space="preserve">How do the districts that received federal funding compare to the ones that </w:t>
+      </w:r>
+      <w:r>
+        <w:rPr>
+          <w:rStyle w:val="normaltextrun"/>
+          <w:rFonts w:ascii="Calibri" w:hAnsi="Calibri" w:cs="Calibri"/>
+          <w:color w:val="000000"/>
+          <w:shd w:val="clear" w:color="auto" w:fill="FFFFFF"/>
+        </w:rPr>
+        <w:t>did not</w:t>
+      </w:r>
+      <w:r>
+        <w:rPr>
+          <w:rStyle w:val="normaltextrun"/>
+          <w:rFonts w:ascii="Calibri" w:hAnsi="Calibri" w:cs="Calibri"/>
+          <w:color w:val="000000"/>
+          <w:shd w:val="clear" w:color="auto" w:fill="FFFFFF"/>
+        </w:rPr>
+        <w:t>,</w:t>
       </w:r>
       <w:r>
         <w:rPr>

</xml_diff>